<commit_message>
dash arrumada, slides e script de apresentação
</commit_message>
<xml_diff>
--- a/doc/Documentação Aperture.docx
+++ b/doc/Documentação Aperture.docx
@@ -221,29 +221,7 @@
           <w:szCs w:val="28"/>
           <w:highlight w:val="cyan"/>
         </w:rPr>
-        <w:t xml:space="preserve">São Paulo Tech </w:t>
-      </w:r>
-      <w:proofErr w:type="spellStart"/>
-      <w:r>
-        <w:rPr>
-          <w:rFonts w:ascii="Bahnschrift" w:eastAsia="PT Sans Narrow" w:hAnsi="Bahnschrift" w:cs="PT Sans Narrow"/>
-          <w:color w:val="auto"/>
-          <w:sz w:val="28"/>
-          <w:szCs w:val="28"/>
-          <w:highlight w:val="cyan"/>
-        </w:rPr>
-        <w:t>School</w:t>
-      </w:r>
-      <w:proofErr w:type="spellEnd"/>
-      <w:r>
-        <w:rPr>
-          <w:rFonts w:ascii="Bahnschrift" w:eastAsia="PT Sans Narrow" w:hAnsi="Bahnschrift" w:cs="PT Sans Narrow"/>
-          <w:color w:val="auto"/>
-          <w:sz w:val="28"/>
-          <w:szCs w:val="28"/>
-          <w:highlight w:val="cyan"/>
-        </w:rPr>
-        <w:t xml:space="preserve"> - </w:t>
+        <w:t xml:space="preserve">São Paulo Tech School - </w:t>
       </w:r>
       <w:r>
         <w:rPr>
@@ -1107,6 +1085,13 @@
           <w:color w:val="auto"/>
         </w:rPr>
         <w:t>apenas sobre a empresa Aperture Science</w:t>
+      </w:r>
+      <w:r>
+        <w:rPr>
+          <w:rFonts w:ascii="Bahnschrift" w:hAnsi="Bahnschrift"/>
+          <w:color w:val="auto"/>
+        </w:rPr>
+        <w:t xml:space="preserve"> e suas dependências</w:t>
       </w:r>
     </w:p>
     <w:sectPr>

</xml_diff>